<commit_message>
Servo con pwm y displays funcionando
</commit_message>
<xml_diff>
--- a/Proyecto1Informe.docx
+++ b/Proyecto1Informe.docx
@@ -1,6 +1,6 @@
 
 <file path=word/document.xml><?xml version="1.0" encoding="utf-8"?>
-<w:document xmlns:wpc="http://schemas.microsoft.com/office/word/2010/wordprocessingCanvas" xmlns:cx="http://schemas.microsoft.com/office/drawing/2014/chartex" xmlns:cx1="http://schemas.microsoft.com/office/drawing/2015/9/8/chartex" xmlns:cx2="http://schemas.microsoft.com/office/drawing/2015/10/21/chartex" xmlns:cx3="http://schemas.microsoft.com/office/drawing/2016/5/9/chartex" xmlns:cx4="http://schemas.microsoft.com/office/drawing/2016/5/10/chartex" xmlns:cx5="http://schemas.microsoft.com/office/drawing/2016/5/11/chartex" xmlns:cx6="http://schemas.microsoft.com/office/drawing/2016/5/12/chartex" xmlns:cx7="http://schemas.microsoft.com/office/drawing/2016/5/13/chartex" xmlns:cx8="http://schemas.microsoft.com/office/drawing/2016/5/14/chartex" xmlns:mc="http://schemas.openxmlformats.org/markup-compatibility/2006" xmlns:aink="http://schemas.microsoft.com/office/drawing/2016/ink" xmlns:am3d="http://schemas.microsoft.com/office/drawing/2017/model3d" xmlns:o="urn:schemas-microsoft-com:office:office" xmlns:oel="http://schemas.microsoft.com/office/2019/extlst" xmlns:r="http://schemas.openxmlformats.org/officeDocument/2006/relationships" xmlns:m="http://schemas.openxmlformats.org/officeDocument/2006/math" xmlns:v="urn:schemas-microsoft-com:vml" xmlns:wp14="http://schemas.microsoft.com/office/word/2010/wordprocessingDrawing" xmlns:wp="http://schemas.openxmlformats.org/drawingml/2006/wordprocessingDrawing" xmlns:w10="urn:schemas-microsoft-com:office:word" xmlns:w="http://schemas.openxmlformats.org/wordprocessingml/2006/main" xmlns:w14="http://schemas.microsoft.com/office/word/2010/wordml" xmlns:w15="http://schemas.microsoft.com/office/word/2012/wordml" xmlns:w16cex="http://schemas.microsoft.com/office/word/2018/wordml/cex" xmlns:w16cid="http://schemas.microsoft.com/office/word/2016/wordml/cid" xmlns:w16="http://schemas.microsoft.com/office/word/2018/wordml" xmlns:w16du="http://schemas.microsoft.com/office/word/2023/wordml/word16du" xmlns:w16sdtdh="http://schemas.microsoft.com/office/word/2020/wordml/sdtdatahash" xmlns:w16se="http://schemas.microsoft.com/office/word/2015/wordml/symex" xmlns:wpg="http://schemas.microsoft.com/office/word/2010/wordprocessingGroup" xmlns:wpi="http://schemas.microsoft.com/office/word/2010/wordprocessingInk" xmlns:wne="http://schemas.microsoft.com/office/word/2006/wordml" xmlns:wps="http://schemas.microsoft.com/office/word/2010/wordprocessingShape" mc:Ignorable="w14 w15 w16se w16cid w16 w16cex w16sdtdh wp14">
+<w:document xmlns:wpc="http://schemas.microsoft.com/office/word/2010/wordprocessingCanvas" xmlns:cx="http://schemas.microsoft.com/office/drawing/2014/chartex" xmlns:cx1="http://schemas.microsoft.com/office/drawing/2015/9/8/chartex" xmlns:cx2="http://schemas.microsoft.com/office/drawing/2015/10/21/chartex" xmlns:cx3="http://schemas.microsoft.com/office/drawing/2016/5/9/chartex" xmlns:cx4="http://schemas.microsoft.com/office/drawing/2016/5/10/chartex" xmlns:cx5="http://schemas.microsoft.com/office/drawing/2016/5/11/chartex" xmlns:cx6="http://schemas.microsoft.com/office/drawing/2016/5/12/chartex" xmlns:cx7="http://schemas.microsoft.com/office/drawing/2016/5/13/chartex" xmlns:cx8="http://schemas.microsoft.com/office/drawing/2016/5/14/chartex" xmlns:mc="http://schemas.openxmlformats.org/markup-compatibility/2006" xmlns:aink="http://schemas.microsoft.com/office/drawing/2016/ink" xmlns:am3d="http://schemas.microsoft.com/office/drawing/2017/model3d" xmlns:o="urn:schemas-microsoft-com:office:office" xmlns:oel="http://schemas.microsoft.com/office/2019/extlst" xmlns:r="http://schemas.openxmlformats.org/officeDocument/2006/relationships" xmlns:m="http://schemas.openxmlformats.org/officeDocument/2006/math" xmlns:v="urn:schemas-microsoft-com:vml" xmlns:wp14="http://schemas.microsoft.com/office/word/2010/wordprocessingDrawing" xmlns:wp="http://schemas.openxmlformats.org/drawingml/2006/wordprocessingDrawing" xmlns:w10="urn:schemas-microsoft-com:office:word" xmlns:w="http://schemas.openxmlformats.org/wordprocessingml/2006/main" xmlns:w14="http://schemas.microsoft.com/office/word/2010/wordml" xmlns:w15="http://schemas.microsoft.com/office/word/2012/wordml" xmlns:w16cex="http://schemas.microsoft.com/office/word/2018/wordml/cex" xmlns:w16cid="http://schemas.microsoft.com/office/word/2016/wordml/cid" xmlns:w16="http://schemas.microsoft.com/office/word/2018/wordml" xmlns:w16sdtdh="http://schemas.microsoft.com/office/word/2020/wordml/sdtdatahash" xmlns:w16se="http://schemas.microsoft.com/office/word/2015/wordml/symex" xmlns:wpg="http://schemas.microsoft.com/office/word/2010/wordprocessingGroup" xmlns:wpi="http://schemas.microsoft.com/office/word/2010/wordprocessingInk" xmlns:wne="http://schemas.microsoft.com/office/word/2006/wordml" xmlns:wps="http://schemas.microsoft.com/office/word/2010/wordprocessingShape" mc:Ignorable="w14 w15 w16se w16cid w16 w16cex w16sdtdh wp14">
   <w:body>
     <w:p>
       <w:pPr>
@@ -297,67 +297,7 @@
           <w:szCs w:val="24"/>
           <w:lang w:val="es-MX"/>
         </w:rPr>
-        <w:t xml:space="preserve">Realizar el </w:t>
-      </w:r>
-      <w:proofErr w:type="spellStart"/>
-      <w:r>
-        <w:rPr>
-          <w:rFonts w:ascii="Century Gothic" w:hAnsi="Century Gothic"/>
-          <w:sz w:val="24"/>
-          <w:szCs w:val="24"/>
-          <w:lang w:val="es-MX"/>
-        </w:rPr>
-        <w:t>multiplexeo</w:t>
-      </w:r>
-      <w:proofErr w:type="spellEnd"/>
-      <w:r>
-        <w:rPr>
-          <w:rFonts w:ascii="Century Gothic" w:hAnsi="Century Gothic"/>
-          <w:sz w:val="24"/>
-          <w:szCs w:val="24"/>
-          <w:lang w:val="es-MX"/>
-        </w:rPr>
-        <w:t xml:space="preserve"> para poder desplegar los 3 </w:t>
-      </w:r>
-      <w:proofErr w:type="spellStart"/>
-      <w:r>
-        <w:rPr>
-          <w:rFonts w:ascii="Century Gothic" w:hAnsi="Century Gothic"/>
-          <w:sz w:val="24"/>
-          <w:szCs w:val="24"/>
-          <w:lang w:val="es-MX"/>
-        </w:rPr>
-        <w:t>displays</w:t>
-      </w:r>
-      <w:proofErr w:type="spellEnd"/>
-      <w:r>
-        <w:rPr>
-          <w:rFonts w:ascii="Century Gothic" w:hAnsi="Century Gothic"/>
-          <w:sz w:val="24"/>
-          <w:szCs w:val="24"/>
-          <w:lang w:val="es-MX"/>
-        </w:rPr>
-        <w:t xml:space="preserve"> con ayuda de transistores. Se utilizará únicamente un decimal, por lo que el punto decimal irá colocado en el segundo </w:t>
-      </w:r>
-      <w:proofErr w:type="spellStart"/>
-      <w:r>
-        <w:rPr>
-          <w:rFonts w:ascii="Century Gothic" w:hAnsi="Century Gothic"/>
-          <w:sz w:val="24"/>
-          <w:szCs w:val="24"/>
-          <w:lang w:val="es-MX"/>
-        </w:rPr>
-        <w:t>display</w:t>
-      </w:r>
-      <w:proofErr w:type="spellEnd"/>
-      <w:r>
-        <w:rPr>
-          <w:rFonts w:ascii="Century Gothic" w:hAnsi="Century Gothic"/>
-          <w:sz w:val="24"/>
-          <w:szCs w:val="24"/>
-          <w:lang w:val="es-MX"/>
-        </w:rPr>
-        <w:t>. De esta manera, desplegar el valor de temperatura obtenido por medio del sensor</w:t>
+        <w:t>Realizar el multiplexeo para poder desplegar los 3 displays con ayuda de transistores. Se utilizará únicamente un decimal, por lo que el punto decimal irá colocado en el segundo display. De esta manera, desplegar el valor de temperatura obtenido por medio del sensor</w:t>
       </w:r>
       <w:r>
         <w:rPr>
@@ -391,47 +331,7 @@
           <w:szCs w:val="24"/>
           <w:lang w:val="es-MX"/>
         </w:rPr>
-        <w:t xml:space="preserve">Utilizar una interfaz en </w:t>
-      </w:r>
-      <w:proofErr w:type="spellStart"/>
-      <w:r>
-        <w:rPr>
-          <w:rFonts w:ascii="Century Gothic" w:hAnsi="Century Gothic"/>
-          <w:sz w:val="24"/>
-          <w:szCs w:val="24"/>
-          <w:lang w:val="es-MX"/>
-        </w:rPr>
-        <w:t>Adafruit</w:t>
-      </w:r>
-      <w:proofErr w:type="spellEnd"/>
-      <w:r>
-        <w:rPr>
-          <w:rFonts w:ascii="Century Gothic" w:hAnsi="Century Gothic"/>
-          <w:sz w:val="24"/>
-          <w:szCs w:val="24"/>
-          <w:lang w:val="es-MX"/>
-        </w:rPr>
-        <w:t xml:space="preserve"> IO en la que se coloque un </w:t>
-      </w:r>
-      <w:proofErr w:type="spellStart"/>
-      <w:r>
-        <w:rPr>
-          <w:rFonts w:ascii="Century Gothic" w:hAnsi="Century Gothic"/>
-          <w:sz w:val="24"/>
-          <w:szCs w:val="24"/>
-          <w:lang w:val="es-MX"/>
-        </w:rPr>
-        <w:t>display</w:t>
-      </w:r>
-      <w:proofErr w:type="spellEnd"/>
-      <w:r>
-        <w:rPr>
-          <w:rFonts w:ascii="Century Gothic" w:hAnsi="Century Gothic"/>
-          <w:sz w:val="24"/>
-          <w:szCs w:val="24"/>
-          <w:lang w:val="es-MX"/>
-        </w:rPr>
-        <w:t xml:space="preserve"> de la temperatura y también un reloj de temperatura en donde se defina las áreas verde, amarillo y rojo.</w:t>
+        <w:t>Utilizar una interfaz en Adafruit IO en la que se coloque un display de la temperatura y también un reloj de temperatura en donde se defina las áreas verde, amarillo y rojo.</w:t>
       </w:r>
     </w:p>
     <w:p>
@@ -456,48 +356,182 @@
           <w:szCs w:val="24"/>
           <w:lang w:val="es-MX"/>
         </w:rPr>
-        <w:t xml:space="preserve">Conectar el ESP32 a </w:t>
-      </w:r>
-      <w:proofErr w:type="spellStart"/>
-      <w:r>
-        <w:rPr>
-          <w:rFonts w:ascii="Century Gothic" w:hAnsi="Century Gothic"/>
-          <w:sz w:val="24"/>
-          <w:szCs w:val="24"/>
-          <w:lang w:val="es-MX"/>
-        </w:rPr>
-        <w:t>WiFi</w:t>
-      </w:r>
-      <w:proofErr w:type="spellEnd"/>
-      <w:r>
-        <w:rPr>
-          <w:rFonts w:ascii="Century Gothic" w:hAnsi="Century Gothic"/>
-          <w:sz w:val="24"/>
-          <w:szCs w:val="24"/>
-          <w:lang w:val="es-MX"/>
-        </w:rPr>
-        <w:t xml:space="preserve"> para poder tener comunicación entre este y los servidores de </w:t>
-      </w:r>
-      <w:proofErr w:type="spellStart"/>
-      <w:r>
-        <w:rPr>
-          <w:rFonts w:ascii="Century Gothic" w:hAnsi="Century Gothic"/>
-          <w:sz w:val="24"/>
-          <w:szCs w:val="24"/>
-          <w:lang w:val="es-MX"/>
-        </w:rPr>
-        <w:t>Adafruit</w:t>
-      </w:r>
-      <w:proofErr w:type="spellEnd"/>
-      <w:r>
-        <w:rPr>
-          <w:rFonts w:ascii="Century Gothic" w:hAnsi="Century Gothic"/>
-          <w:sz w:val="24"/>
-          <w:szCs w:val="24"/>
-          <w:lang w:val="es-MX"/>
-        </w:rPr>
-        <w:t xml:space="preserve"> IO y enviar los valores obtenidos del sensor y reloj de temperatura.</w:t>
-      </w:r>
+        <w:t>Conectar el ESP32 a WiFi para poder tener comunicación entre este y los servidores de Adafruit IO y enviar los valores obtenidos del sensor y reloj de temperatura.</w:t>
+      </w:r>
+    </w:p>
+    <w:p>
+      <w:pPr>
+        <w:jc w:val="both"/>
+        <w:rPr>
+          <w:rFonts w:ascii="Century Gothic" w:hAnsi="Century Gothic"/>
+          <w:b/>
+          <w:bCs/>
+          <w:sz w:val="24"/>
+          <w:szCs w:val="24"/>
+          <w:lang w:val="es-MX"/>
+        </w:rPr>
+      </w:pPr>
+      <w:r>
+        <w:rPr>
+          <w:rFonts w:ascii="Century Gothic" w:hAnsi="Century Gothic"/>
+          <w:b/>
+          <w:bCs/>
+          <w:sz w:val="24"/>
+          <w:szCs w:val="24"/>
+          <w:lang w:val="es-MX"/>
+        </w:rPr>
+        <w:t>Circuitos utilizados</w:t>
+      </w:r>
+    </w:p>
+    <w:p>
+      <w:pPr>
+        <w:jc w:val="both"/>
+        <w:rPr>
+          <w:rFonts w:ascii="Century Gothic" w:hAnsi="Century Gothic"/>
+          <w:b/>
+          <w:bCs/>
+          <w:sz w:val="24"/>
+          <w:szCs w:val="24"/>
+          <w:lang w:val="es-MX"/>
+        </w:rPr>
+      </w:pPr>
+      <w:r>
+        <w:rPr>
+          <w:rFonts w:ascii="Century Gothic" w:hAnsi="Century Gothic"/>
+          <w:b/>
+          <w:bCs/>
+          <w:sz w:val="24"/>
+          <w:szCs w:val="24"/>
+          <w:lang w:val="es-MX"/>
+        </w:rPr>
+        <w:t>Explicación</w:t>
+      </w:r>
+    </w:p>
+    <w:p>
+      <w:pPr>
+        <w:jc w:val="both"/>
+        <w:rPr>
+          <w:rFonts w:ascii="Century Gothic" w:hAnsi="Century Gothic"/>
+          <w:sz w:val="24"/>
+          <w:szCs w:val="24"/>
+          <w:lang w:val="es-MX"/>
+        </w:rPr>
+      </w:pPr>
+      <w:r>
+        <w:rPr>
+          <w:rFonts w:ascii="Century Gothic" w:hAnsi="Century Gothic"/>
+          <w:sz w:val="24"/>
+          <w:szCs w:val="24"/>
+          <w:lang w:val="es-MX"/>
+        </w:rPr>
+        <w:t>Tal como se mencionó en el pseudocódigo, para poder dar inicio a todas las funcionalidades del proyecto es necesario presionar un botón a partir del cual se obtendrá el valor de la temperatura del sensor LM35, a partir de esto se realizarán diversas cosas automáticamente, estas serán: colocar el semáforo en color correspondiente junto con el servomotor, mostrar en los displays la temperatura obtenida en el sensor, y a la vez enviar toda esta información al dashboard de adafruit, en donde se muestra el valor de temperatura, un semáforo, una gráfica para ir comparando los valores de temperatura y un cuadro que muestra todas las entradas que ha tenido.</w:t>
+      </w:r>
+    </w:p>
+    <w:p>
+      <w:pPr>
+        <w:jc w:val="both"/>
+        <w:rPr>
+          <w:rFonts w:ascii="Century Gothic" w:hAnsi="Century Gothic"/>
+          <w:b/>
+          <w:bCs/>
+          <w:sz w:val="24"/>
+          <w:szCs w:val="24"/>
+          <w:lang w:val="es-MX"/>
+        </w:rPr>
+      </w:pPr>
+      <w:r>
+        <w:rPr>
+          <w:rFonts w:ascii="Century Gothic" w:hAnsi="Century Gothic"/>
+          <w:b/>
+          <w:bCs/>
+          <w:sz w:val="24"/>
+          <w:szCs w:val="24"/>
+          <w:lang w:val="es-MX"/>
+        </w:rPr>
+        <w:t>Dashboard Adafruit</w:t>
+      </w:r>
+    </w:p>
+    <w:p>
+      <w:pPr>
+        <w:jc w:val="both"/>
+        <w:rPr>
+          <w:rFonts w:ascii="Century Gothic" w:hAnsi="Century Gothic"/>
+          <w:b/>
+          <w:bCs/>
+          <w:sz w:val="24"/>
+          <w:szCs w:val="24"/>
+          <w:lang w:val="es-MX"/>
+        </w:rPr>
+      </w:pPr>
+      <w:r>
+        <w:rPr>
+          <w:rFonts w:ascii="Century Gothic" w:hAnsi="Century Gothic"/>
+          <w:b/>
+          <w:bCs/>
+          <w:sz w:val="24"/>
+          <w:szCs w:val="24"/>
+          <w:lang w:val="es-MX"/>
+        </w:rPr>
+        <w:t>Link a GitHub</w:t>
+      </w:r>
+    </w:p>
+    <w:p>
+      <w:pPr>
+        <w:jc w:val="both"/>
+        <w:rPr>
+          <w:rFonts w:ascii="Century Gothic" w:hAnsi="Century Gothic"/>
+          <w:sz w:val="24"/>
+          <w:szCs w:val="24"/>
+          <w:lang w:val="es-MX"/>
+        </w:rPr>
+      </w:pPr>
+      <w:r>
+        <w:rPr>
+          <w:rFonts w:ascii="Century Gothic" w:hAnsi="Century Gothic"/>
+          <w:sz w:val="24"/>
+          <w:szCs w:val="24"/>
+          <w:lang w:val="es-MX"/>
+        </w:rPr>
+        <w:lastRenderedPageBreak/>
+        <w:t>https://github.com/ingebor/Proyecto1Digital2.git</w:t>
+      </w:r>
+    </w:p>
+    <w:p>
+      <w:pPr>
+        <w:jc w:val="both"/>
+        <w:rPr>
+          <w:rFonts w:ascii="Century Gothic" w:hAnsi="Century Gothic"/>
+          <w:b/>
+          <w:bCs/>
+          <w:sz w:val="24"/>
+          <w:szCs w:val="24"/>
+          <w:lang w:val="es-MX"/>
+        </w:rPr>
+      </w:pPr>
+      <w:r>
+        <w:rPr>
+          <w:rFonts w:ascii="Century Gothic" w:hAnsi="Century Gothic"/>
+          <w:b/>
+          <w:bCs/>
+          <w:sz w:val="24"/>
+          <w:szCs w:val="24"/>
+          <w:lang w:val="es-MX"/>
+        </w:rPr>
+        <w:t>Link a YouTube</w:t>
+      </w:r>
+    </w:p>
+    <w:p>
+      <w:pPr>
+        <w:jc w:val="both"/>
+        <w:rPr>
+          <w:rFonts w:ascii="Century Gothic" w:hAnsi="Century Gothic"/>
+          <w:b/>
+          <w:bCs/>
+          <w:sz w:val="24"/>
+          <w:szCs w:val="24"/>
+          <w:lang w:val="es-MX"/>
+        </w:rPr>
+      </w:pPr>
     </w:p>
     <w:sectPr>
       <w:pgSz w:w="12240" w:h="15840"/>
@@ -510,7 +544,7 @@
 </file>
 
 <file path=word/numbering.xml><?xml version="1.0" encoding="utf-8"?>
-<w:numbering xmlns:wpc="http://schemas.microsoft.com/office/word/2010/wordprocessingCanvas" xmlns:cx="http://schemas.microsoft.com/office/drawing/2014/chartex" xmlns:cx1="http://schemas.microsoft.com/office/drawing/2015/9/8/chartex" xmlns:cx2="http://schemas.microsoft.com/office/drawing/2015/10/21/chartex" xmlns:cx3="http://schemas.microsoft.com/office/drawing/2016/5/9/chartex" xmlns:cx4="http://schemas.microsoft.com/office/drawing/2016/5/10/chartex" xmlns:cx5="http://schemas.microsoft.com/office/drawing/2016/5/11/chartex" xmlns:cx6="http://schemas.microsoft.com/office/drawing/2016/5/12/chartex" xmlns:cx7="http://schemas.microsoft.com/office/drawing/2016/5/13/chartex" xmlns:cx8="http://schemas.microsoft.com/office/drawing/2016/5/14/chartex" xmlns:mc="http://schemas.openxmlformats.org/markup-compatibility/2006" xmlns:aink="http://schemas.microsoft.com/office/drawing/2016/ink" xmlns:am3d="http://schemas.microsoft.com/office/drawing/2017/model3d" xmlns:o="urn:schemas-microsoft-com:office:office" xmlns:oel="http://schemas.microsoft.com/office/2019/extlst" xmlns:r="http://schemas.openxmlformats.org/officeDocument/2006/relationships" xmlns:m="http://schemas.openxmlformats.org/officeDocument/2006/math" xmlns:v="urn:schemas-microsoft-com:vml" xmlns:wp14="http://schemas.microsoft.com/office/word/2010/wordprocessingDrawing" xmlns:wp="http://schemas.openxmlformats.org/drawingml/2006/wordprocessingDrawing" xmlns:w10="urn:schemas-microsoft-com:office:word" xmlns:w="http://schemas.openxmlformats.org/wordprocessingml/2006/main" xmlns:w14="http://schemas.microsoft.com/office/word/2010/wordml" xmlns:w15="http://schemas.microsoft.com/office/word/2012/wordml" xmlns:w16cex="http://schemas.microsoft.com/office/word/2018/wordml/cex" xmlns:w16cid="http://schemas.microsoft.com/office/word/2016/wordml/cid" xmlns:w16="http://schemas.microsoft.com/office/word/2018/wordml" xmlns:w16du="http://schemas.microsoft.com/office/word/2023/wordml/word16du" xmlns:w16sdtdh="http://schemas.microsoft.com/office/word/2020/wordml/sdtdatahash" xmlns:w16se="http://schemas.microsoft.com/office/word/2015/wordml/symex" xmlns:wpg="http://schemas.microsoft.com/office/word/2010/wordprocessingGroup" xmlns:wpi="http://schemas.microsoft.com/office/word/2010/wordprocessingInk" xmlns:wne="http://schemas.microsoft.com/office/word/2006/wordml" xmlns:wps="http://schemas.microsoft.com/office/word/2010/wordprocessingShape" mc:Ignorable="w14 w15 w16se w16cid w16 w16cex w16sdtdh wp14">
+<w:numbering xmlns:wpc="http://schemas.microsoft.com/office/word/2010/wordprocessingCanvas" xmlns:cx="http://schemas.microsoft.com/office/drawing/2014/chartex" xmlns:cx1="http://schemas.microsoft.com/office/drawing/2015/9/8/chartex" xmlns:cx2="http://schemas.microsoft.com/office/drawing/2015/10/21/chartex" xmlns:cx3="http://schemas.microsoft.com/office/drawing/2016/5/9/chartex" xmlns:cx4="http://schemas.microsoft.com/office/drawing/2016/5/10/chartex" xmlns:cx5="http://schemas.microsoft.com/office/drawing/2016/5/11/chartex" xmlns:cx6="http://schemas.microsoft.com/office/drawing/2016/5/12/chartex" xmlns:cx7="http://schemas.microsoft.com/office/drawing/2016/5/13/chartex" xmlns:cx8="http://schemas.microsoft.com/office/drawing/2016/5/14/chartex" xmlns:mc="http://schemas.openxmlformats.org/markup-compatibility/2006" xmlns:aink="http://schemas.microsoft.com/office/drawing/2016/ink" xmlns:am3d="http://schemas.microsoft.com/office/drawing/2017/model3d" xmlns:o="urn:schemas-microsoft-com:office:office" xmlns:oel="http://schemas.microsoft.com/office/2019/extlst" xmlns:r="http://schemas.openxmlformats.org/officeDocument/2006/relationships" xmlns:m="http://schemas.openxmlformats.org/officeDocument/2006/math" xmlns:v="urn:schemas-microsoft-com:vml" xmlns:wp14="http://schemas.microsoft.com/office/word/2010/wordprocessingDrawing" xmlns:wp="http://schemas.openxmlformats.org/drawingml/2006/wordprocessingDrawing" xmlns:w10="urn:schemas-microsoft-com:office:word" xmlns:w="http://schemas.openxmlformats.org/wordprocessingml/2006/main" xmlns:w14="http://schemas.microsoft.com/office/word/2010/wordml" xmlns:w15="http://schemas.microsoft.com/office/word/2012/wordml" xmlns:w16cex="http://schemas.microsoft.com/office/word/2018/wordml/cex" xmlns:w16cid="http://schemas.microsoft.com/office/word/2016/wordml/cid" xmlns:w16="http://schemas.microsoft.com/office/word/2018/wordml" xmlns:w16sdtdh="http://schemas.microsoft.com/office/word/2020/wordml/sdtdatahash" xmlns:w16se="http://schemas.microsoft.com/office/word/2015/wordml/symex" xmlns:wpg="http://schemas.microsoft.com/office/word/2010/wordprocessingGroup" xmlns:wpi="http://schemas.microsoft.com/office/word/2010/wordprocessingInk" xmlns:wne="http://schemas.microsoft.com/office/word/2006/wordml" xmlns:wps="http://schemas.microsoft.com/office/word/2010/wordprocessingShape" mc:Ignorable="w14 w15 w16se w16cid w16 w16cex w16sdtdh wp14">
   <w:abstractNum w:abstractNumId="0" w15:restartNumberingAfterBreak="0">
     <w:nsid w:val="626F0F43"/>
     <w:multiLevelType w:val="hybridMultilevel"/>

</xml_diff>